<commit_message>
update vert throws manual description
</commit_message>
<xml_diff>
--- a/src/mod/resources/manual/te/manual.docx
+++ b/src/mod/resources/manual/te/manual.docx
@@ -56,7 +56,25 @@
           <w:sz w:val="25"/>
           <w:szCs w:val="25"/>
         </w:rPr>
-        <w:t>1.03 is created by Hax$ and Altimor. Visit</w:t>
+        <w:t xml:space="preserve">1.03 is created by </w:t>
+      </w:r>
+      <w:proofErr w:type="spellStart"/>
+      <w:r>
+        <w:rPr>
+          <w:rFonts w:ascii="A-OTF Folk Pro H" w:eastAsia="A-OTF Folk Pro H" w:hAnsi="A-OTF Folk Pro H"/>
+          <w:sz w:val="25"/>
+          <w:szCs w:val="25"/>
+        </w:rPr>
+        <w:t>Hax</w:t>
+      </w:r>
+      <w:proofErr w:type="spellEnd"/>
+      <w:r>
+        <w:rPr>
+          <w:rFonts w:ascii="A-OTF Folk Pro H" w:eastAsia="A-OTF Folk Pro H" w:hAnsi="A-OTF Folk Pro H"/>
+          <w:sz w:val="25"/>
+          <w:szCs w:val="25"/>
+        </w:rPr>
+        <w:t>$ and Altimor. Visit</w:t>
       </w:r>
       <w:r>
         <w:rPr>
@@ -305,14 +323,34 @@
                 <w:szCs w:val="25"/>
               </w:rPr>
             </w:pPr>
-            <w:r>
-              <w:rPr>
-                <w:rFonts w:ascii="A-OTF Folk Pro H" w:eastAsia="A-OTF Folk Pro H" w:hAnsi="A-OTF Folk Pro H"/>
-                <w:sz w:val="25"/>
-                <w:szCs w:val="25"/>
-              </w:rPr>
-              <w:t>Doraki Walljump</w:t>
-            </w:r>
+            <w:proofErr w:type="spellStart"/>
+            <w:r>
+              <w:rPr>
+                <w:rFonts w:ascii="A-OTF Folk Pro H" w:eastAsia="A-OTF Folk Pro H" w:hAnsi="A-OTF Folk Pro H"/>
+                <w:sz w:val="25"/>
+                <w:szCs w:val="25"/>
+              </w:rPr>
+              <w:t>Doraki</w:t>
+            </w:r>
+            <w:proofErr w:type="spellEnd"/>
+            <w:r>
+              <w:rPr>
+                <w:rFonts w:ascii="A-OTF Folk Pro H" w:eastAsia="A-OTF Folk Pro H" w:hAnsi="A-OTF Folk Pro H"/>
+                <w:sz w:val="25"/>
+                <w:szCs w:val="25"/>
+              </w:rPr>
+              <w:t xml:space="preserve"> </w:t>
+            </w:r>
+            <w:proofErr w:type="spellStart"/>
+            <w:r>
+              <w:rPr>
+                <w:rFonts w:ascii="A-OTF Folk Pro H" w:eastAsia="A-OTF Folk Pro H" w:hAnsi="A-OTF Folk Pro H"/>
+                <w:sz w:val="25"/>
+                <w:szCs w:val="25"/>
+              </w:rPr>
+              <w:t>Walljump</w:t>
+            </w:r>
+            <w:proofErr w:type="spellEnd"/>
           </w:p>
         </w:tc>
         <w:tc>
@@ -337,13 +375,41 @@
                 <w:szCs w:val="25"/>
               </w:rPr>
             </w:pPr>
-            <w:r>
-              <w:rPr>
-                <w:rFonts w:ascii="A-OTF Folk Pro H" w:eastAsia="A-OTF Folk Pro H" w:hAnsi="A-OTF Folk Pro H"/>
-                <w:sz w:val="25"/>
-                <w:szCs w:val="25"/>
-              </w:rPr>
-              <w:t>Doraki walljump is increased to a 2-frame window and tilt intent is applied.</w:t>
+            <w:proofErr w:type="spellStart"/>
+            <w:r>
+              <w:rPr>
+                <w:rFonts w:ascii="A-OTF Folk Pro H" w:eastAsia="A-OTF Folk Pro H" w:hAnsi="A-OTF Folk Pro H"/>
+                <w:sz w:val="25"/>
+                <w:szCs w:val="25"/>
+              </w:rPr>
+              <w:t>Doraki</w:t>
+            </w:r>
+            <w:proofErr w:type="spellEnd"/>
+            <w:r>
+              <w:rPr>
+                <w:rFonts w:ascii="A-OTF Folk Pro H" w:eastAsia="A-OTF Folk Pro H" w:hAnsi="A-OTF Folk Pro H"/>
+                <w:sz w:val="25"/>
+                <w:szCs w:val="25"/>
+              </w:rPr>
+              <w:t xml:space="preserve"> </w:t>
+            </w:r>
+            <w:proofErr w:type="spellStart"/>
+            <w:r>
+              <w:rPr>
+                <w:rFonts w:ascii="A-OTF Folk Pro H" w:eastAsia="A-OTF Folk Pro H" w:hAnsi="A-OTF Folk Pro H"/>
+                <w:sz w:val="25"/>
+                <w:szCs w:val="25"/>
+              </w:rPr>
+              <w:t>walljump</w:t>
+            </w:r>
+            <w:proofErr w:type="spellEnd"/>
+            <w:r>
+              <w:rPr>
+                <w:rFonts w:ascii="A-OTF Folk Pro H" w:eastAsia="A-OTF Folk Pro H" w:hAnsi="A-OTF Folk Pro H"/>
+                <w:sz w:val="25"/>
+                <w:szCs w:val="25"/>
+              </w:rPr>
+              <w:t xml:space="preserve"> is increased to a 2-frame window and tilt intent is applied.</w:t>
             </w:r>
           </w:p>
         </w:tc>
@@ -474,7 +540,43 @@
                 <w:sz w:val="25"/>
                 <w:szCs w:val="25"/>
               </w:rPr>
-              <w:t>A tilt input on the first frame of hitlag will not prevent smash DI from occurring on the second frame of hitlag. Additionally, the second frame after entering the smash DI range count</w:t>
+              <w:t xml:space="preserve">A tilt input on the first frame of </w:t>
+            </w:r>
+            <w:proofErr w:type="spellStart"/>
+            <w:r>
+              <w:rPr>
+                <w:rFonts w:ascii="A-OTF Folk Pro H" w:eastAsia="A-OTF Folk Pro H" w:hAnsi="A-OTF Folk Pro H"/>
+                <w:sz w:val="25"/>
+                <w:szCs w:val="25"/>
+              </w:rPr>
+              <w:t>hitlag</w:t>
+            </w:r>
+            <w:proofErr w:type="spellEnd"/>
+            <w:r>
+              <w:rPr>
+                <w:rFonts w:ascii="A-OTF Folk Pro H" w:eastAsia="A-OTF Folk Pro H" w:hAnsi="A-OTF Folk Pro H"/>
+                <w:sz w:val="25"/>
+                <w:szCs w:val="25"/>
+              </w:rPr>
+              <w:t xml:space="preserve"> will not prevent smash DI from occurring on the second frame of </w:t>
+            </w:r>
+            <w:proofErr w:type="spellStart"/>
+            <w:r>
+              <w:rPr>
+                <w:rFonts w:ascii="A-OTF Folk Pro H" w:eastAsia="A-OTF Folk Pro H" w:hAnsi="A-OTF Folk Pro H"/>
+                <w:sz w:val="25"/>
+                <w:szCs w:val="25"/>
+              </w:rPr>
+              <w:t>hitlag</w:t>
+            </w:r>
+            <w:proofErr w:type="spellEnd"/>
+            <w:r>
+              <w:rPr>
+                <w:rFonts w:ascii="A-OTF Folk Pro H" w:eastAsia="A-OTF Folk Pro H" w:hAnsi="A-OTF Folk Pro H"/>
+                <w:sz w:val="25"/>
+                <w:szCs w:val="25"/>
+              </w:rPr>
+              <w:t>. Additionally, the second frame after entering the smash DI range count</w:t>
             </w:r>
             <w:r>
               <w:rPr>
@@ -580,7 +682,25 @@
                 <w:sz w:val="25"/>
                 <w:szCs w:val="25"/>
               </w:rPr>
-              <w:t>Dash out of crouch is increased to a 3-frame window and SquatRv along the rim is prevented.</w:t>
+              <w:t xml:space="preserve">Dash out of crouch is increased to a 3-frame window and </w:t>
+            </w:r>
+            <w:proofErr w:type="spellStart"/>
+            <w:r>
+              <w:rPr>
+                <w:rFonts w:ascii="A-OTF Folk Pro H" w:eastAsia="A-OTF Folk Pro H" w:hAnsi="A-OTF Folk Pro H"/>
+                <w:sz w:val="25"/>
+                <w:szCs w:val="25"/>
+              </w:rPr>
+              <w:t>SquatRv</w:t>
+            </w:r>
+            <w:proofErr w:type="spellEnd"/>
+            <w:r>
+              <w:rPr>
+                <w:rFonts w:ascii="A-OTF Folk Pro H" w:eastAsia="A-OTF Folk Pro H" w:hAnsi="A-OTF Folk Pro H"/>
+                <w:sz w:val="25"/>
+                <w:szCs w:val="25"/>
+              </w:rPr>
+              <w:t xml:space="preserve"> along the rim is prevented.</w:t>
             </w:r>
           </w:p>
         </w:tc>
@@ -802,7 +922,7 @@
                 <w:sz w:val="25"/>
                 <w:szCs w:val="25"/>
               </w:rPr>
-              <w:t>.</w:t>
+              <w:t xml:space="preserve"> on the control stick and C-stick.</w:t>
             </w:r>
             <w:r>
               <w:rPr>
@@ -988,7 +1108,27 @@
                 <w:sz w:val="25"/>
                 <w:szCs w:val="25"/>
               </w:rPr>
-              <w:t>If you lightshield on frame 1</w:t>
+              <w:t xml:space="preserve">If you </w:t>
+            </w:r>
+            <w:proofErr w:type="spellStart"/>
+            <w:r>
+              <w:rPr>
+                <w:rFonts w:ascii="A-OTF Folk Pro H" w:eastAsia="A-OTF Folk Pro H" w:hAnsi="A-OTF Folk Pro H"/>
+                <w:kern w:val="16"/>
+                <w:sz w:val="25"/>
+                <w:szCs w:val="25"/>
+              </w:rPr>
+              <w:t>lightshield</w:t>
+            </w:r>
+            <w:proofErr w:type="spellEnd"/>
+            <w:r>
+              <w:rPr>
+                <w:rFonts w:ascii="A-OTF Folk Pro H" w:eastAsia="A-OTF Folk Pro H" w:hAnsi="A-OTF Folk Pro H"/>
+                <w:kern w:val="16"/>
+                <w:sz w:val="25"/>
+                <w:szCs w:val="25"/>
+              </w:rPr>
+              <w:t xml:space="preserve"> on frame 1</w:t>
             </w:r>
             <w:r>
               <w:rPr>
@@ -1185,7 +1325,16 @@
           <w:sz w:val="25"/>
           <w:szCs w:val="25"/>
         </w:rPr>
-        <w:t>Credits to tau</w:t>
+        <w:t xml:space="preserve">Credits to </w:t>
+      </w:r>
+      <w:proofErr w:type="spellStart"/>
+      <w:r>
+        <w:rPr>
+          <w:rFonts w:ascii="A-OTF Folk Pro H" w:eastAsia="A-OTF Folk Pro H" w:hAnsi="A-OTF Folk Pro H"/>
+          <w:sz w:val="25"/>
+          <w:szCs w:val="25"/>
+        </w:rPr>
+        <w:t>tau</w:t>
       </w:r>
       <w:r>
         <w:rPr>
@@ -1201,7 +1350,16 @@
           <w:sz w:val="25"/>
           <w:szCs w:val="25"/>
         </w:rPr>
-        <w:t xml:space="preserve">han for designing the </w:t>
+        <w:t>han</w:t>
+      </w:r>
+      <w:proofErr w:type="spellEnd"/>
+      <w:r>
+        <w:rPr>
+          <w:rFonts w:ascii="A-OTF Folk Pro H" w:eastAsia="A-OTF Folk Pro H" w:hAnsi="A-OTF Folk Pro H"/>
+          <w:sz w:val="25"/>
+          <w:szCs w:val="25"/>
+        </w:rPr>
+        <w:t xml:space="preserve"> for designing the </w:t>
       </w:r>
       <w:r>
         <w:rPr>
@@ -1376,6 +1534,7 @@
                 <w:szCs w:val="25"/>
               </w:rPr>
             </w:pPr>
+            <w:proofErr w:type="gramStart"/>
             <w:r>
               <w:rPr>
                 <w:rFonts w:ascii="A-OTF Folk Pro H" w:eastAsia="A-OTF Folk Pro H" w:hAnsi="A-OTF Folk Pro H"/>
@@ -1384,6 +1543,7 @@
               </w:rPr>
               <w:t>Final Destination</w:t>
             </w:r>
+            <w:proofErr w:type="gramEnd"/>
           </w:p>
         </w:tc>
         <w:tc>
@@ -2655,7 +2815,16 @@
           <w:sz w:val="25"/>
           <w:szCs w:val="25"/>
         </w:rPr>
-        <w:t>1.03 contains two widescreen modes in addition to the default aspect</w:t>
+        <w:t xml:space="preserve">1.03 contains two widescreen modes in addition to the default </w:t>
+      </w:r>
+      <w:proofErr w:type="gramStart"/>
+      <w:r>
+        <w:rPr>
+          <w:rFonts w:ascii="A-OTF Folk Pro H" w:eastAsia="A-OTF Folk Pro H" w:hAnsi="A-OTF Folk Pro H"/>
+          <w:sz w:val="25"/>
+          <w:szCs w:val="25"/>
+        </w:rPr>
+        <w:t>aspect</w:t>
       </w:r>
       <w:r>
         <w:rPr>
@@ -2679,7 +2848,16 @@
           <w:sz w:val="25"/>
           <w:szCs w:val="25"/>
         </w:rPr>
-        <w:t>ratio. Either true widescreen or cropped widescreen (default aspect ratio on a widescreen display) can be used depending on your preference.</w:t>
+        <w:t>ratio</w:t>
+      </w:r>
+      <w:proofErr w:type="gramEnd"/>
+      <w:r>
+        <w:rPr>
+          <w:rFonts w:ascii="A-OTF Folk Pro H" w:eastAsia="A-OTF Folk Pro H" w:hAnsi="A-OTF Folk Pro H"/>
+          <w:sz w:val="25"/>
+          <w:szCs w:val="25"/>
+        </w:rPr>
+        <w:t>. Either true widescreen or cropped widescreen (default aspect ratio on a widescreen display) can be used depending on your preference.</w:t>
       </w:r>
     </w:p>
     <w:p>
@@ -2913,7 +3091,25 @@
           <w:sz w:val="25"/>
           <w:szCs w:val="25"/>
         </w:rPr>
-        <w:t>, as well as PAL, 20XX, and UnclePunch.</w:t>
+        <w:t xml:space="preserve">, as well as PAL, 20XX, and </w:t>
+      </w:r>
+      <w:proofErr w:type="spellStart"/>
+      <w:r>
+        <w:rPr>
+          <w:rFonts w:ascii="A-OTF Folk Pro H" w:eastAsia="A-OTF Folk Pro H" w:hAnsi="A-OTF Folk Pro H"/>
+          <w:sz w:val="25"/>
+          <w:szCs w:val="25"/>
+        </w:rPr>
+        <w:t>UnclePunch</w:t>
+      </w:r>
+      <w:proofErr w:type="spellEnd"/>
+      <w:r>
+        <w:rPr>
+          <w:rFonts w:ascii="A-OTF Folk Pro H" w:eastAsia="A-OTF Folk Pro H" w:hAnsi="A-OTF Folk Pro H"/>
+          <w:sz w:val="25"/>
+          <w:szCs w:val="25"/>
+        </w:rPr>
+        <w:t>.</w:t>
       </w:r>
       <w:bookmarkEnd w:id="2"/>
     </w:p>

</xml_diff>

<commit_message>
update the manual (no more LE/TE)
</commit_message>
<xml_diff>
--- a/src/mod/resources/manual/te/manual.docx
+++ b/src/mod/resources/manual/te/manual.docx
@@ -21,7 +21,7 @@
           <w:sz w:val="32"/>
           <w:szCs w:val="32"/>
         </w:rPr>
-        <w:t>Welcome to Melee 1.03 (</w:t>
+        <w:t>Welcome to Melee 1.03</w:t>
       </w:r>
       <w:r>
         <w:rPr>
@@ -29,15 +29,7 @@
           <w:sz w:val="32"/>
           <w:szCs w:val="32"/>
         </w:rPr>
-        <w:t>Tournament Edition</w:t>
-      </w:r>
-      <w:r>
-        <w:rPr>
-          <w:rFonts w:ascii="A-OTF Folk Pro H" w:eastAsia="A-OTF Folk Pro H" w:hAnsi="A-OTF Folk Pro H"/>
-          <w:sz w:val="32"/>
-          <w:szCs w:val="32"/>
-        </w:rPr>
-        <w:t>)!</w:t>
+        <w:t>!</w:t>
       </w:r>
     </w:p>
     <w:p>
@@ -130,7 +122,31 @@
           <w:sz w:val="25"/>
           <w:szCs w:val="25"/>
         </w:rPr>
-        <w:t xml:space="preserve">1.03 contains the polling drift fix, which fixes a bug that causes </w:t>
+        <w:t>The</w:t>
+      </w:r>
+      <w:r>
+        <w:rPr>
+          <w:rFonts w:ascii="A-OTF Folk Pro H" w:eastAsia="A-OTF Folk Pro H" w:hAnsi="A-OTF Folk Pro H"/>
+          <w:sz w:val="25"/>
+          <w:szCs w:val="25"/>
+        </w:rPr>
+        <w:t xml:space="preserve"> polling drift fix</w:t>
+      </w:r>
+      <w:r>
+        <w:rPr>
+          <w:rFonts w:ascii="A-OTF Folk Pro H" w:eastAsia="A-OTF Folk Pro H" w:hAnsi="A-OTF Folk Pro H"/>
+          <w:sz w:val="25"/>
+          <w:szCs w:val="25"/>
+        </w:rPr>
+        <w:t xml:space="preserve"> addresses</w:t>
+      </w:r>
+      <w:r>
+        <w:rPr>
+          <w:rFonts w:ascii="A-OTF Folk Pro H" w:eastAsia="A-OTF Folk Pro H" w:hAnsi="A-OTF Folk Pro H"/>
+          <w:sz w:val="25"/>
+          <w:szCs w:val="25"/>
+        </w:rPr>
+        <w:t xml:space="preserve"> a bug that causes </w:t>
       </w:r>
       <w:r>
         <w:rPr>
@@ -1316,7 +1332,23 @@
           <w:sz w:val="25"/>
           <w:szCs w:val="25"/>
         </w:rPr>
-        <w:t>B0XX is affected only by the increased timing window on dash out of crouch and the ADT shield fix.</w:t>
+        <w:t xml:space="preserve">B0XX is affected only by the </w:t>
+      </w:r>
+      <w:r>
+        <w:rPr>
+          <w:rFonts w:ascii="A-OTF Folk Pro H" w:eastAsia="A-OTF Folk Pro H" w:hAnsi="A-OTF Folk Pro H"/>
+          <w:sz w:val="25"/>
+          <w:szCs w:val="25"/>
+        </w:rPr>
+        <w:t>dash out of crouch, shield drop, and ADT shield fixes</w:t>
+      </w:r>
+      <w:r>
+        <w:rPr>
+          <w:rFonts w:ascii="A-OTF Folk Pro H" w:eastAsia="A-OTF Folk Pro H" w:hAnsi="A-OTF Folk Pro H"/>
+          <w:sz w:val="25"/>
+          <w:szCs w:val="25"/>
+        </w:rPr>
+        <w:t>.</w:t>
       </w:r>
     </w:p>
     <w:p>
@@ -2206,7 +2238,7 @@
           <w:sz w:val="25"/>
           <w:szCs w:val="25"/>
         </w:rPr>
-        <w:t>Melee's signature exhibition is made better than ever before by 1.03's crew battle mode, which features a stock storage system that keeps track of how many stocks are remaining at the end of a match.</w:t>
+        <w:t>Melee's signature exhibition is made better than ever before by crew battle mode, which features a stock storage system that keeps track of how many stocks are remaining at the end of a match.</w:t>
       </w:r>
     </w:p>
     <w:p>
@@ -2247,7 +2279,15 @@
           <w:sz w:val="25"/>
           <w:szCs w:val="25"/>
         </w:rPr>
-        <w:t xml:space="preserve">1.03's auto pause feature allows you to turn off pause in 4-stock matches specifically so that you can freely enter timed matches </w:t>
+        <w:t>The</w:t>
+      </w:r>
+      <w:r>
+        <w:rPr>
+          <w:rFonts w:ascii="A-OTF Folk Pro H" w:eastAsia="A-OTF Folk Pro H" w:hAnsi="A-OTF Folk Pro H"/>
+          <w:sz w:val="25"/>
+          <w:szCs w:val="25"/>
+        </w:rPr>
+        <w:t xml:space="preserve"> auto pause feature allows you to turn off pause in 4-stock matches specifically so that you can freely enter timed matches </w:t>
       </w:r>
       <w:r>
         <w:rPr>
@@ -2928,7 +2968,23 @@
           <w:sz w:val="25"/>
           <w:szCs w:val="25"/>
         </w:rPr>
-        <w:t xml:space="preserve"> options menu, remove your memory card and reset your console. This will also prohibit entering the </w:t>
+        <w:t xml:space="preserve"> options menu, remove your memory card and reset your console. This will also prohibit </w:t>
+      </w:r>
+      <w:r>
+        <w:rPr>
+          <w:rFonts w:ascii="A-OTF Folk Pro H" w:eastAsia="A-OTF Folk Pro H" w:hAnsi="A-OTF Folk Pro H"/>
+          <w:sz w:val="25"/>
+          <w:szCs w:val="25"/>
+        </w:rPr>
+        <w:t>the usage of the</w:t>
+      </w:r>
+      <w:r>
+        <w:rPr>
+          <w:rFonts w:ascii="A-OTF Folk Pro H" w:eastAsia="A-OTF Folk Pro H" w:hAnsi="A-OTF Folk Pro H"/>
+          <w:sz w:val="25"/>
+          <w:szCs w:val="25"/>
+        </w:rPr>
+        <w:t xml:space="preserve"> </w:t>
       </w:r>
       <w:r>
         <w:rPr>

</xml_diff>

<commit_message>
make waves rotator functional and update visuals
</commit_message>
<xml_diff>
--- a/src/mod/resources/manual/te/manual.docx
+++ b/src/mod/resources/manual/te/manual.docx
@@ -343,8 +343,18 @@
                 <w:sz w:val="25"/>
                 <w:szCs w:val="25"/>
               </w:rPr>
-              <w:t>Doraki Walljump</w:t>
-            </w:r>
+              <w:t xml:space="preserve">Doraki </w:t>
+            </w:r>
+            <w:proofErr w:type="spellStart"/>
+            <w:r>
+              <w:rPr>
+                <w:rFonts w:ascii="A-OTF Folk Pro H" w:eastAsia="A-OTF Folk Pro H" w:hAnsi="A-OTF Folk Pro H"/>
+                <w:sz w:val="25"/>
+                <w:szCs w:val="25"/>
+              </w:rPr>
+              <w:t>Walljump</w:t>
+            </w:r>
+            <w:proofErr w:type="spellEnd"/>
           </w:p>
         </w:tc>
         <w:tc>
@@ -375,7 +385,25 @@
                 <w:sz w:val="25"/>
                 <w:szCs w:val="25"/>
               </w:rPr>
-              <w:t>Doraki walljump is increased to a 2-frame window and tilt intent is applied.</w:t>
+              <w:t xml:space="preserve">Doraki </w:t>
+            </w:r>
+            <w:proofErr w:type="spellStart"/>
+            <w:r>
+              <w:rPr>
+                <w:rFonts w:ascii="A-OTF Folk Pro H" w:eastAsia="A-OTF Folk Pro H" w:hAnsi="A-OTF Folk Pro H"/>
+                <w:sz w:val="25"/>
+                <w:szCs w:val="25"/>
+              </w:rPr>
+              <w:t>walljump</w:t>
+            </w:r>
+            <w:proofErr w:type="spellEnd"/>
+            <w:r>
+              <w:rPr>
+                <w:rFonts w:ascii="A-OTF Folk Pro H" w:eastAsia="A-OTF Folk Pro H" w:hAnsi="A-OTF Folk Pro H"/>
+                <w:sz w:val="25"/>
+                <w:szCs w:val="25"/>
+              </w:rPr>
+              <w:t xml:space="preserve"> is increased to a 2-frame window and tilt intent is applied.</w:t>
             </w:r>
           </w:p>
         </w:tc>
@@ -506,7 +534,25 @@
                 <w:sz w:val="25"/>
                 <w:szCs w:val="25"/>
               </w:rPr>
-              <w:t>Smash DI on frame 2 of hitlag is increased to a 2-frame window.</w:t>
+              <w:t xml:space="preserve">Smash DI on frame 2 of </w:t>
+            </w:r>
+            <w:proofErr w:type="spellStart"/>
+            <w:r>
+              <w:rPr>
+                <w:rFonts w:ascii="A-OTF Folk Pro H" w:eastAsia="A-OTF Folk Pro H" w:hAnsi="A-OTF Folk Pro H"/>
+                <w:sz w:val="25"/>
+                <w:szCs w:val="25"/>
+              </w:rPr>
+              <w:t>hitlag</w:t>
+            </w:r>
+            <w:proofErr w:type="spellEnd"/>
+            <w:r>
+              <w:rPr>
+                <w:rFonts w:ascii="A-OTF Folk Pro H" w:eastAsia="A-OTF Folk Pro H" w:hAnsi="A-OTF Folk Pro H"/>
+                <w:sz w:val="25"/>
+                <w:szCs w:val="25"/>
+              </w:rPr>
+              <w:t xml:space="preserve"> is increased to a 2-frame window.</w:t>
             </w:r>
             <w:r>
               <w:rPr>
@@ -620,7 +666,25 @@
                 <w:sz w:val="25"/>
                 <w:szCs w:val="25"/>
               </w:rPr>
-              <w:t>Dash out of crouch is increased to a 3-frame window and SquatRv along the rim is prevented.</w:t>
+              <w:t xml:space="preserve">Dash out of crouch is increased to a 3-frame window and </w:t>
+            </w:r>
+            <w:proofErr w:type="spellStart"/>
+            <w:r>
+              <w:rPr>
+                <w:rFonts w:ascii="A-OTF Folk Pro H" w:eastAsia="A-OTF Folk Pro H" w:hAnsi="A-OTF Folk Pro H"/>
+                <w:sz w:val="25"/>
+                <w:szCs w:val="25"/>
+              </w:rPr>
+              <w:t>SquatRv</w:t>
+            </w:r>
+            <w:proofErr w:type="spellEnd"/>
+            <w:r>
+              <w:rPr>
+                <w:rFonts w:ascii="A-OTF Folk Pro H" w:eastAsia="A-OTF Folk Pro H" w:hAnsi="A-OTF Folk Pro H"/>
+                <w:sz w:val="25"/>
+                <w:szCs w:val="25"/>
+              </w:rPr>
+              <w:t xml:space="preserve"> along the rim is prevented.</w:t>
             </w:r>
           </w:p>
         </w:tc>
@@ -649,6 +713,7 @@
                 <w:szCs w:val="25"/>
               </w:rPr>
             </w:pPr>
+            <w:proofErr w:type="spellStart"/>
             <w:r>
               <w:rPr>
                 <w:rFonts w:ascii="A-OTF Folk Pro H" w:eastAsia="A-OTF Folk Pro H" w:hAnsi="A-OTF Folk Pro H"/>
@@ -657,6 +722,7 @@
               </w:rPr>
               <w:t>Walljump</w:t>
             </w:r>
+            <w:proofErr w:type="spellEnd"/>
           </w:p>
         </w:tc>
         <w:tc>
@@ -681,13 +747,23 @@
                 <w:szCs w:val="25"/>
               </w:rPr>
             </w:pPr>
-            <w:r>
-              <w:rPr>
-                <w:rFonts w:ascii="A-OTF Folk Pro H" w:eastAsia="A-OTF Folk Pro H" w:hAnsi="A-OTF Folk Pro H"/>
-                <w:sz w:val="25"/>
-                <w:szCs w:val="25"/>
-              </w:rPr>
-              <w:t>Walljump will succeed even when a single frame of aerial drift would normally cause it to fail.</w:t>
+            <w:proofErr w:type="spellStart"/>
+            <w:r>
+              <w:rPr>
+                <w:rFonts w:ascii="A-OTF Folk Pro H" w:eastAsia="A-OTF Folk Pro H" w:hAnsi="A-OTF Folk Pro H"/>
+                <w:sz w:val="25"/>
+                <w:szCs w:val="25"/>
+              </w:rPr>
+              <w:t>Walljump</w:t>
+            </w:r>
+            <w:proofErr w:type="spellEnd"/>
+            <w:r>
+              <w:rPr>
+                <w:rFonts w:ascii="A-OTF Folk Pro H" w:eastAsia="A-OTF Folk Pro H" w:hAnsi="A-OTF Folk Pro H"/>
+                <w:sz w:val="25"/>
+                <w:szCs w:val="25"/>
+              </w:rPr>
+              <w:t xml:space="preserve"> will succeed even when a single frame of aerial drift would normally cause it to fail.</w:t>
             </w:r>
           </w:p>
         </w:tc>
@@ -1059,7 +1135,7 @@
                 <w:sz w:val="25"/>
                 <w:szCs w:val="25"/>
               </w:rPr>
-              <w:t>Down-B</w:t>
+              <w:t>Special Out of Run</w:t>
             </w:r>
           </w:p>
         </w:tc>
@@ -1094,25 +1170,7 @@
                 <w:sz w:val="25"/>
                 <w:szCs w:val="25"/>
               </w:rPr>
-              <w:t xml:space="preserve">The Y-value of -.5500 will produce a </w:t>
-            </w:r>
-            <w:r>
-              <w:rPr>
-                <w:rFonts w:ascii="A-OTF Folk Pro H" w:eastAsia="A-OTF Folk Pro H" w:hAnsi="A-OTF Folk Pro H"/>
-                <w:kern w:val="16"/>
-                <w:sz w:val="25"/>
-                <w:szCs w:val="25"/>
-              </w:rPr>
-              <w:t>d</w:t>
-            </w:r>
-            <w:r>
-              <w:rPr>
-                <w:rFonts w:ascii="A-OTF Folk Pro H" w:eastAsia="A-OTF Folk Pro H" w:hAnsi="A-OTF Folk Pro H"/>
-                <w:kern w:val="16"/>
-                <w:sz w:val="25"/>
-                <w:szCs w:val="25"/>
-              </w:rPr>
-              <w:t>own-B during grounded animation states.</w:t>
+              <w:t>The neutral-B and vertical-B ranges are widened to the X-value of .6125 during the Run animation state.</w:t>
             </w:r>
           </w:p>
         </w:tc>
@@ -1147,7 +1205,7 @@
                 <w:sz w:val="25"/>
                 <w:szCs w:val="25"/>
               </w:rPr>
-              <w:t>ADT Shield</w:t>
+              <w:t>Down-B</w:t>
             </w:r>
           </w:p>
         </w:tc>
@@ -1182,7 +1240,7 @@
                 <w:sz w:val="25"/>
                 <w:szCs w:val="25"/>
               </w:rPr>
-              <w:t>If you lightshield on frame 1</w:t>
+              <w:t xml:space="preserve">The Y-value of -.5500 will produce a </w:t>
             </w:r>
             <w:r>
               <w:rPr>
@@ -1191,7 +1249,7 @@
                 <w:sz w:val="25"/>
                 <w:szCs w:val="25"/>
               </w:rPr>
-              <w:t>, then</w:t>
+              <w:t>d</w:t>
             </w:r>
             <w:r>
               <w:rPr>
@@ -1200,43 +1258,7 @@
                 <w:sz w:val="25"/>
                 <w:szCs w:val="25"/>
               </w:rPr>
-              <w:t xml:space="preserve"> digital shield on frame 2, your shield will protect you from physical attacks on frame</w:t>
-            </w:r>
-            <w:r>
-              <w:rPr>
-                <w:rFonts w:ascii="A-OTF Folk Pro H" w:eastAsia="A-OTF Folk Pro H" w:hAnsi="A-OTF Folk Pro H"/>
-                <w:kern w:val="16"/>
-                <w:sz w:val="25"/>
-                <w:szCs w:val="25"/>
-              </w:rPr>
-              <w:t>s</w:t>
-            </w:r>
-            <w:r>
-              <w:rPr>
-                <w:rFonts w:ascii="A-OTF Folk Pro H" w:eastAsia="A-OTF Folk Pro H" w:hAnsi="A-OTF Folk Pro H"/>
-                <w:kern w:val="16"/>
-                <w:sz w:val="25"/>
-                <w:szCs w:val="25"/>
-              </w:rPr>
-              <w:t xml:space="preserve"> 2 and</w:t>
-            </w:r>
-            <w:r>
-              <w:rPr>
-                <w:rFonts w:ascii="A-OTF Folk Pro H" w:eastAsia="A-OTF Folk Pro H" w:hAnsi="A-OTF Folk Pro H"/>
-                <w:kern w:val="16"/>
-                <w:sz w:val="25"/>
-                <w:szCs w:val="25"/>
-              </w:rPr>
-              <w:t xml:space="preserve"> </w:t>
-            </w:r>
-            <w:r>
-              <w:rPr>
-                <w:rFonts w:ascii="A-OTF Folk Pro H" w:eastAsia="A-OTF Folk Pro H" w:hAnsi="A-OTF Folk Pro H"/>
-                <w:kern w:val="16"/>
-                <w:sz w:val="25"/>
-                <w:szCs w:val="25"/>
-              </w:rPr>
-              <w:t>3.</w:t>
+              <w:t>own-B during grounded animation states.</w:t>
             </w:r>
           </w:p>
         </w:tc>
@@ -1253,6 +1275,151 @@
               <w:top w:val="nil"/>
               <w:bottom w:val="nil"/>
             </w:tcBorders>
+            <w:vAlign w:val="center"/>
+          </w:tcPr>
+          <w:p>
+            <w:pPr>
+              <w:spacing w:line="168" w:lineRule="auto"/>
+              <w:rPr>
+                <w:rFonts w:ascii="A-OTF Folk Pro H" w:eastAsia="A-OTF Folk Pro H" w:hAnsi="A-OTF Folk Pro H"/>
+                <w:sz w:val="25"/>
+                <w:szCs w:val="25"/>
+              </w:rPr>
+            </w:pPr>
+            <w:r>
+              <w:rPr>
+                <w:rFonts w:ascii="A-OTF Folk Pro H" w:eastAsia="A-OTF Folk Pro H" w:hAnsi="A-OTF Folk Pro H"/>
+                <w:sz w:val="25"/>
+                <w:szCs w:val="25"/>
+              </w:rPr>
+              <w:lastRenderedPageBreak/>
+              <w:t>ADT Shield</w:t>
+            </w:r>
+          </w:p>
+        </w:tc>
+        <w:tc>
+          <w:tcPr>
+            <w:tcW w:w="6134" w:type="dxa"/>
+            <w:tcBorders>
+              <w:top w:val="nil"/>
+              <w:bottom w:val="nil"/>
+            </w:tcBorders>
+            <w:tcMar>
+              <w:left w:w="173" w:type="dxa"/>
+              <w:right w:w="0" w:type="dxa"/>
+            </w:tcMar>
+            <w:vAlign w:val="center"/>
+          </w:tcPr>
+          <w:p>
+            <w:pPr>
+              <w:spacing w:line="168" w:lineRule="auto"/>
+              <w:cnfStyle w:val="000000000000" w:firstRow="0" w:lastRow="0" w:firstColumn="0" w:lastColumn="0" w:oddVBand="0" w:evenVBand="0" w:oddHBand="0" w:evenHBand="0" w:firstRowFirstColumn="0" w:firstRowLastColumn="0" w:lastRowFirstColumn="0" w:lastRowLastColumn="0"/>
+              <w:rPr>
+                <w:rFonts w:ascii="A-OTF Folk Pro H" w:eastAsia="A-OTF Folk Pro H" w:hAnsi="A-OTF Folk Pro H"/>
+                <w:kern w:val="16"/>
+                <w:sz w:val="25"/>
+                <w:szCs w:val="25"/>
+              </w:rPr>
+            </w:pPr>
+            <w:r>
+              <w:rPr>
+                <w:rFonts w:ascii="A-OTF Folk Pro H" w:eastAsia="A-OTF Folk Pro H" w:hAnsi="A-OTF Folk Pro H"/>
+                <w:kern w:val="16"/>
+                <w:sz w:val="25"/>
+                <w:szCs w:val="25"/>
+              </w:rPr>
+              <w:t xml:space="preserve">If you </w:t>
+            </w:r>
+            <w:proofErr w:type="spellStart"/>
+            <w:r>
+              <w:rPr>
+                <w:rFonts w:ascii="A-OTF Folk Pro H" w:eastAsia="A-OTF Folk Pro H" w:hAnsi="A-OTF Folk Pro H"/>
+                <w:kern w:val="16"/>
+                <w:sz w:val="25"/>
+                <w:szCs w:val="25"/>
+              </w:rPr>
+              <w:t>lightshield</w:t>
+            </w:r>
+            <w:proofErr w:type="spellEnd"/>
+            <w:r>
+              <w:rPr>
+                <w:rFonts w:ascii="A-OTF Folk Pro H" w:eastAsia="A-OTF Folk Pro H" w:hAnsi="A-OTF Folk Pro H"/>
+                <w:kern w:val="16"/>
+                <w:sz w:val="25"/>
+                <w:szCs w:val="25"/>
+              </w:rPr>
+              <w:t xml:space="preserve"> on frame 1</w:t>
+            </w:r>
+            <w:r>
+              <w:rPr>
+                <w:rFonts w:ascii="A-OTF Folk Pro H" w:eastAsia="A-OTF Folk Pro H" w:hAnsi="A-OTF Folk Pro H"/>
+                <w:kern w:val="16"/>
+                <w:sz w:val="25"/>
+                <w:szCs w:val="25"/>
+              </w:rPr>
+              <w:t>, then</w:t>
+            </w:r>
+            <w:r>
+              <w:rPr>
+                <w:rFonts w:ascii="A-OTF Folk Pro H" w:eastAsia="A-OTF Folk Pro H" w:hAnsi="A-OTF Folk Pro H"/>
+                <w:kern w:val="16"/>
+                <w:sz w:val="25"/>
+                <w:szCs w:val="25"/>
+              </w:rPr>
+              <w:t xml:space="preserve"> digital shield on frame 2, your shield will protect you from physical attacks on frame</w:t>
+            </w:r>
+            <w:r>
+              <w:rPr>
+                <w:rFonts w:ascii="A-OTF Folk Pro H" w:eastAsia="A-OTF Folk Pro H" w:hAnsi="A-OTF Folk Pro H"/>
+                <w:kern w:val="16"/>
+                <w:sz w:val="25"/>
+                <w:szCs w:val="25"/>
+              </w:rPr>
+              <w:t>s</w:t>
+            </w:r>
+            <w:r>
+              <w:rPr>
+                <w:rFonts w:ascii="A-OTF Folk Pro H" w:eastAsia="A-OTF Folk Pro H" w:hAnsi="A-OTF Folk Pro H"/>
+                <w:kern w:val="16"/>
+                <w:sz w:val="25"/>
+                <w:szCs w:val="25"/>
+              </w:rPr>
+              <w:t xml:space="preserve"> 2 and</w:t>
+            </w:r>
+            <w:r>
+              <w:rPr>
+                <w:rFonts w:ascii="A-OTF Folk Pro H" w:eastAsia="A-OTF Folk Pro H" w:hAnsi="A-OTF Folk Pro H"/>
+                <w:kern w:val="16"/>
+                <w:sz w:val="25"/>
+                <w:szCs w:val="25"/>
+              </w:rPr>
+              <w:t xml:space="preserve"> </w:t>
+            </w:r>
+            <w:r>
+              <w:rPr>
+                <w:rFonts w:ascii="A-OTF Folk Pro H" w:eastAsia="A-OTF Folk Pro H" w:hAnsi="A-OTF Folk Pro H"/>
+                <w:kern w:val="16"/>
+                <w:sz w:val="25"/>
+                <w:szCs w:val="25"/>
+              </w:rPr>
+              <w:t>3.</w:t>
+            </w:r>
+          </w:p>
+        </w:tc>
+      </w:tr>
+      <w:tr>
+        <w:trPr>
+          <w:cnfStyle w:val="000000100000" w:firstRow="0" w:lastRow="0" w:firstColumn="0" w:lastColumn="0" w:oddVBand="0" w:evenVBand="0" w:oddHBand="1" w:evenHBand="0" w:firstRowFirstColumn="0" w:firstRowLastColumn="0" w:lastRowFirstColumn="0" w:lastRowLastColumn="0"/>
+          <w:trHeight w:val="374"/>
+        </w:trPr>
+        <w:tc>
+          <w:tcPr>
+            <w:cnfStyle w:val="001000000000" w:firstRow="0" w:lastRow="0" w:firstColumn="1" w:lastColumn="0" w:oddVBand="0" w:evenVBand="0" w:oddHBand="0" w:evenHBand="0" w:firstRowFirstColumn="0" w:firstRowLastColumn="0" w:lastRowFirstColumn="0" w:lastRowLastColumn="0"/>
+            <w:tcW w:w="3197" w:type="dxa"/>
+            <w:tcBorders>
+              <w:top w:val="nil"/>
+              <w:bottom w:val="nil"/>
+            </w:tcBorders>
             <w:tcMar>
               <w:bottom w:w="0" w:type="dxa"/>
             </w:tcMar>
@@ -1273,7 +1440,6 @@
                 <w:sz w:val="25"/>
                 <w:szCs w:val="25"/>
               </w:rPr>
-              <w:lastRenderedPageBreak/>
               <w:t>Z Jump</w:t>
             </w:r>
           </w:p>
@@ -1295,7 +1461,7 @@
           <w:p>
             <w:pPr>
               <w:spacing w:line="168" w:lineRule="auto"/>
-              <w:cnfStyle w:val="000000000000" w:firstRow="0" w:lastRow="0" w:firstColumn="0" w:lastColumn="0" w:oddVBand="0" w:evenVBand="0" w:oddHBand="0" w:evenHBand="0" w:firstRowFirstColumn="0" w:firstRowLastColumn="0" w:lastRowFirstColumn="0" w:lastRowLastColumn="0"/>
+              <w:cnfStyle w:val="000000100000" w:firstRow="0" w:lastRow="0" w:firstColumn="0" w:lastColumn="0" w:oddVBand="0" w:evenVBand="0" w:oddHBand="1" w:evenHBand="0" w:firstRowFirstColumn="0" w:firstRowLastColumn="0" w:lastRowFirstColumn="0" w:lastRowLastColumn="0"/>
               <w:rPr>
                 <w:rFonts w:ascii="A-OTF Folk Pro H" w:eastAsia="A-OTF Folk Pro H" w:hAnsi="A-OTF Folk Pro H"/>
                 <w:kern w:val="16"/>
@@ -1367,7 +1533,16 @@
           <w:sz w:val="25"/>
           <w:szCs w:val="25"/>
         </w:rPr>
-        <w:t>Credits to tau</w:t>
+        <w:t xml:space="preserve">Credits to </w:t>
+      </w:r>
+      <w:proofErr w:type="spellStart"/>
+      <w:r>
+        <w:rPr>
+          <w:rFonts w:ascii="A-OTF Folk Pro H" w:eastAsia="A-OTF Folk Pro H" w:hAnsi="A-OTF Folk Pro H"/>
+          <w:sz w:val="25"/>
+          <w:szCs w:val="25"/>
+        </w:rPr>
+        <w:t>tau</w:t>
       </w:r>
       <w:r>
         <w:rPr>
@@ -1383,7 +1558,16 @@
           <w:sz w:val="25"/>
           <w:szCs w:val="25"/>
         </w:rPr>
-        <w:t xml:space="preserve">han for designing the </w:t>
+        <w:t>han</w:t>
+      </w:r>
+      <w:proofErr w:type="spellEnd"/>
+      <w:r>
+        <w:rPr>
+          <w:rFonts w:ascii="A-OTF Folk Pro H" w:eastAsia="A-OTF Folk Pro H" w:hAnsi="A-OTF Folk Pro H"/>
+          <w:sz w:val="25"/>
+          <w:szCs w:val="25"/>
+        </w:rPr>
+        <w:t xml:space="preserve"> for designing the </w:t>
       </w:r>
       <w:r>
         <w:rPr>
@@ -2467,6 +2651,7 @@
                 <w:sz w:val="25"/>
                 <w:szCs w:val="25"/>
               </w:rPr>
+              <w:lastRenderedPageBreak/>
               <w:t>Hold Start + B</w:t>
             </w:r>
           </w:p>
@@ -2546,7 +2731,6 @@
           <w:sz w:val="25"/>
           <w:szCs w:val="25"/>
         </w:rPr>
-        <w:lastRenderedPageBreak/>
         <w:t xml:space="preserve">The following settings can be toggled at the character select screen </w:t>
       </w:r>
       <w:r>
@@ -3185,7 +3369,25 @@
           <w:sz w:val="25"/>
           <w:szCs w:val="25"/>
         </w:rPr>
-        <w:t>, as well as PAL, 20XX, and UnclePunch.</w:t>
+        <w:t xml:space="preserve">, as well as PAL, 20XX, and </w:t>
+      </w:r>
+      <w:proofErr w:type="spellStart"/>
+      <w:r>
+        <w:rPr>
+          <w:rFonts w:ascii="A-OTF Folk Pro H" w:eastAsia="A-OTF Folk Pro H" w:hAnsi="A-OTF Folk Pro H"/>
+          <w:sz w:val="25"/>
+          <w:szCs w:val="25"/>
+        </w:rPr>
+        <w:t>UnclePunch</w:t>
+      </w:r>
+      <w:proofErr w:type="spellEnd"/>
+      <w:r>
+        <w:rPr>
+          <w:rFonts w:ascii="A-OTF Folk Pro H" w:eastAsia="A-OTF Folk Pro H" w:hAnsi="A-OTF Folk Pro H"/>
+          <w:sz w:val="25"/>
+          <w:szCs w:val="25"/>
+        </w:rPr>
+        <w:t>.</w:t>
       </w:r>
       <w:bookmarkEnd w:id="2"/>
     </w:p>

</xml_diff>

<commit_message>
Remove z jump from the 1.03cf manual section
</commit_message>
<xml_diff>
--- a/src/mod/resources/manual/te/manual.docx
+++ b/src/mod/resources/manual/te/manual.docx
@@ -343,18 +343,8 @@
                 <w:sz w:val="25"/>
                 <w:szCs w:val="25"/>
               </w:rPr>
-              <w:t xml:space="preserve">Doraki </w:t>
-            </w:r>
-            <w:proofErr w:type="spellStart"/>
-            <w:r>
-              <w:rPr>
-                <w:rFonts w:ascii="A-OTF Folk Pro H" w:eastAsia="A-OTF Folk Pro H" w:hAnsi="A-OTF Folk Pro H"/>
-                <w:sz w:val="25"/>
-                <w:szCs w:val="25"/>
-              </w:rPr>
-              <w:t>Walljump</w:t>
-            </w:r>
-            <w:proofErr w:type="spellEnd"/>
+              <w:t>Doraki Walljump</w:t>
+            </w:r>
           </w:p>
         </w:tc>
         <w:tc>
@@ -385,25 +375,7 @@
                 <w:sz w:val="25"/>
                 <w:szCs w:val="25"/>
               </w:rPr>
-              <w:t xml:space="preserve">Doraki </w:t>
-            </w:r>
-            <w:proofErr w:type="spellStart"/>
-            <w:r>
-              <w:rPr>
-                <w:rFonts w:ascii="A-OTF Folk Pro H" w:eastAsia="A-OTF Folk Pro H" w:hAnsi="A-OTF Folk Pro H"/>
-                <w:sz w:val="25"/>
-                <w:szCs w:val="25"/>
-              </w:rPr>
-              <w:t>walljump</w:t>
-            </w:r>
-            <w:proofErr w:type="spellEnd"/>
-            <w:r>
-              <w:rPr>
-                <w:rFonts w:ascii="A-OTF Folk Pro H" w:eastAsia="A-OTF Folk Pro H" w:hAnsi="A-OTF Folk Pro H"/>
-                <w:sz w:val="25"/>
-                <w:szCs w:val="25"/>
-              </w:rPr>
-              <w:t xml:space="preserve"> is increased to a 2-frame window and tilt intent is applied.</w:t>
+              <w:t>Doraki walljump is increased to a 2-frame window and tilt intent is applied.</w:t>
             </w:r>
           </w:p>
         </w:tc>
@@ -534,25 +506,7 @@
                 <w:sz w:val="25"/>
                 <w:szCs w:val="25"/>
               </w:rPr>
-              <w:t xml:space="preserve">Smash DI on frame 2 of </w:t>
-            </w:r>
-            <w:proofErr w:type="spellStart"/>
-            <w:r>
-              <w:rPr>
-                <w:rFonts w:ascii="A-OTF Folk Pro H" w:eastAsia="A-OTF Folk Pro H" w:hAnsi="A-OTF Folk Pro H"/>
-                <w:sz w:val="25"/>
-                <w:szCs w:val="25"/>
-              </w:rPr>
-              <w:t>hitlag</w:t>
-            </w:r>
-            <w:proofErr w:type="spellEnd"/>
-            <w:r>
-              <w:rPr>
-                <w:rFonts w:ascii="A-OTF Folk Pro H" w:eastAsia="A-OTF Folk Pro H" w:hAnsi="A-OTF Folk Pro H"/>
-                <w:sz w:val="25"/>
-                <w:szCs w:val="25"/>
-              </w:rPr>
-              <w:t xml:space="preserve"> is increased to a 2-frame window.</w:t>
+              <w:t>Smash DI on frame 2 of hitlag is increased to a 2-frame window.</w:t>
             </w:r>
             <w:r>
               <w:rPr>
@@ -666,25 +620,7 @@
                 <w:sz w:val="25"/>
                 <w:szCs w:val="25"/>
               </w:rPr>
-              <w:t xml:space="preserve">Dash out of crouch is increased to a 3-frame window and </w:t>
-            </w:r>
-            <w:proofErr w:type="spellStart"/>
-            <w:r>
-              <w:rPr>
-                <w:rFonts w:ascii="A-OTF Folk Pro H" w:eastAsia="A-OTF Folk Pro H" w:hAnsi="A-OTF Folk Pro H"/>
-                <w:sz w:val="25"/>
-                <w:szCs w:val="25"/>
-              </w:rPr>
-              <w:t>SquatRv</w:t>
-            </w:r>
-            <w:proofErr w:type="spellEnd"/>
-            <w:r>
-              <w:rPr>
-                <w:rFonts w:ascii="A-OTF Folk Pro H" w:eastAsia="A-OTF Folk Pro H" w:hAnsi="A-OTF Folk Pro H"/>
-                <w:sz w:val="25"/>
-                <w:szCs w:val="25"/>
-              </w:rPr>
-              <w:t xml:space="preserve"> along the rim is prevented.</w:t>
+              <w:t>Dash out of crouch is increased to a 3-frame window and SquatRv along the rim is prevented.</w:t>
             </w:r>
           </w:p>
         </w:tc>
@@ -713,7 +649,6 @@
                 <w:szCs w:val="25"/>
               </w:rPr>
             </w:pPr>
-            <w:proofErr w:type="spellStart"/>
             <w:r>
               <w:rPr>
                 <w:rFonts w:ascii="A-OTF Folk Pro H" w:eastAsia="A-OTF Folk Pro H" w:hAnsi="A-OTF Folk Pro H"/>
@@ -722,7 +657,6 @@
               </w:rPr>
               <w:t>Walljump</w:t>
             </w:r>
-            <w:proofErr w:type="spellEnd"/>
           </w:p>
         </w:tc>
         <w:tc>
@@ -747,23 +681,13 @@
                 <w:szCs w:val="25"/>
               </w:rPr>
             </w:pPr>
-            <w:proofErr w:type="spellStart"/>
-            <w:r>
-              <w:rPr>
-                <w:rFonts w:ascii="A-OTF Folk Pro H" w:eastAsia="A-OTF Folk Pro H" w:hAnsi="A-OTF Folk Pro H"/>
-                <w:sz w:val="25"/>
-                <w:szCs w:val="25"/>
-              </w:rPr>
-              <w:t>Walljump</w:t>
-            </w:r>
-            <w:proofErr w:type="spellEnd"/>
-            <w:r>
-              <w:rPr>
-                <w:rFonts w:ascii="A-OTF Folk Pro H" w:eastAsia="A-OTF Folk Pro H" w:hAnsi="A-OTF Folk Pro H"/>
-                <w:sz w:val="25"/>
-                <w:szCs w:val="25"/>
-              </w:rPr>
-              <w:t xml:space="preserve"> will succeed even when a single frame of aerial drift would normally cause it to fail.</w:t>
+            <w:r>
+              <w:rPr>
+                <w:rFonts w:ascii="A-OTF Folk Pro H" w:eastAsia="A-OTF Folk Pro H" w:hAnsi="A-OTF Folk Pro H"/>
+                <w:sz w:val="25"/>
+                <w:szCs w:val="25"/>
+              </w:rPr>
+              <w:t>Walljump will succeed even when a single frame of aerial drift would normally cause it to fail.</w:t>
             </w:r>
           </w:p>
         </w:tc>
@@ -1328,9 +1252,8 @@
                 <w:sz w:val="25"/>
                 <w:szCs w:val="25"/>
               </w:rPr>
-              <w:t xml:space="preserve">If you </w:t>
-            </w:r>
-            <w:proofErr w:type="spellStart"/>
+              <w:t>If you lightshield on frame 1</w:t>
+            </w:r>
             <w:r>
               <w:rPr>
                 <w:rFonts w:ascii="A-OTF Folk Pro H" w:eastAsia="A-OTF Folk Pro H" w:hAnsi="A-OTF Folk Pro H"/>
@@ -1338,9 +1261,8 @@
                 <w:sz w:val="25"/>
                 <w:szCs w:val="25"/>
               </w:rPr>
-              <w:t>lightshield</w:t>
-            </w:r>
-            <w:proofErr w:type="spellEnd"/>
+              <w:t>, then</w:t>
+            </w:r>
             <w:r>
               <w:rPr>
                 <w:rFonts w:ascii="A-OTF Folk Pro H" w:eastAsia="A-OTF Folk Pro H" w:hAnsi="A-OTF Folk Pro H"/>
@@ -1348,7 +1270,7 @@
                 <w:sz w:val="25"/>
                 <w:szCs w:val="25"/>
               </w:rPr>
-              <w:t xml:space="preserve"> on frame 1</w:t>
+              <w:t xml:space="preserve"> digital shield on frame 2, your shield will protect you from physical attacks on frame</w:t>
             </w:r>
             <w:r>
               <w:rPr>
@@ -1357,7 +1279,7 @@
                 <w:sz w:val="25"/>
                 <w:szCs w:val="25"/>
               </w:rPr>
-              <w:t>, then</w:t>
+              <w:t>s</w:t>
             </w:r>
             <w:r>
               <w:rPr>
@@ -1366,7 +1288,7 @@
                 <w:sz w:val="25"/>
                 <w:szCs w:val="25"/>
               </w:rPr>
-              <w:t xml:space="preserve"> digital shield on frame 2, your shield will protect you from physical attacks on frame</w:t>
+              <w:t xml:space="preserve"> 2 and</w:t>
             </w:r>
             <w:r>
               <w:rPr>
@@ -1375,7 +1297,7 @@
                 <w:sz w:val="25"/>
                 <w:szCs w:val="25"/>
               </w:rPr>
-              <w:t>s</w:t>
+              <w:t xml:space="preserve"> </w:t>
             </w:r>
             <w:r>
               <w:rPr>
@@ -1384,99 +1306,7 @@
                 <w:sz w:val="25"/>
                 <w:szCs w:val="25"/>
               </w:rPr>
-              <w:t xml:space="preserve"> 2 and</w:t>
-            </w:r>
-            <w:r>
-              <w:rPr>
-                <w:rFonts w:ascii="A-OTF Folk Pro H" w:eastAsia="A-OTF Folk Pro H" w:hAnsi="A-OTF Folk Pro H"/>
-                <w:kern w:val="16"/>
-                <w:sz w:val="25"/>
-                <w:szCs w:val="25"/>
-              </w:rPr>
-              <w:t xml:space="preserve"> </w:t>
-            </w:r>
-            <w:r>
-              <w:rPr>
-                <w:rFonts w:ascii="A-OTF Folk Pro H" w:eastAsia="A-OTF Folk Pro H" w:hAnsi="A-OTF Folk Pro H"/>
-                <w:kern w:val="16"/>
-                <w:sz w:val="25"/>
-                <w:szCs w:val="25"/>
-              </w:rPr>
               <w:t>3.</w:t>
-            </w:r>
-          </w:p>
-        </w:tc>
-      </w:tr>
-      <w:tr>
-        <w:trPr>
-          <w:cnfStyle w:val="000000100000" w:firstRow="0" w:lastRow="0" w:firstColumn="0" w:lastColumn="0" w:oddVBand="0" w:evenVBand="0" w:oddHBand="1" w:evenHBand="0" w:firstRowFirstColumn="0" w:firstRowLastColumn="0" w:lastRowFirstColumn="0" w:lastRowLastColumn="0"/>
-          <w:trHeight w:val="374"/>
-        </w:trPr>
-        <w:tc>
-          <w:tcPr>
-            <w:cnfStyle w:val="001000000000" w:firstRow="0" w:lastRow="0" w:firstColumn="1" w:lastColumn="0" w:oddVBand="0" w:evenVBand="0" w:oddHBand="0" w:evenHBand="0" w:firstRowFirstColumn="0" w:firstRowLastColumn="0" w:lastRowFirstColumn="0" w:lastRowLastColumn="0"/>
-            <w:tcW w:w="3197" w:type="dxa"/>
-            <w:tcBorders>
-              <w:top w:val="nil"/>
-              <w:bottom w:val="nil"/>
-            </w:tcBorders>
-            <w:tcMar>
-              <w:bottom w:w="0" w:type="dxa"/>
-            </w:tcMar>
-            <w:vAlign w:val="center"/>
-          </w:tcPr>
-          <w:p>
-            <w:pPr>
-              <w:spacing w:line="168" w:lineRule="auto"/>
-              <w:rPr>
-                <w:rFonts w:ascii="A-OTF Folk Pro H" w:eastAsia="A-OTF Folk Pro H" w:hAnsi="A-OTF Folk Pro H"/>
-                <w:sz w:val="25"/>
-                <w:szCs w:val="25"/>
-              </w:rPr>
-            </w:pPr>
-            <w:r>
-              <w:rPr>
-                <w:rFonts w:ascii="A-OTF Folk Pro H" w:eastAsia="A-OTF Folk Pro H" w:hAnsi="A-OTF Folk Pro H"/>
-                <w:sz w:val="25"/>
-                <w:szCs w:val="25"/>
-              </w:rPr>
-              <w:t>Z Jump</w:t>
-            </w:r>
-          </w:p>
-        </w:tc>
-        <w:tc>
-          <w:tcPr>
-            <w:tcW w:w="6134" w:type="dxa"/>
-            <w:tcBorders>
-              <w:top w:val="nil"/>
-              <w:bottom w:val="nil"/>
-            </w:tcBorders>
-            <w:tcMar>
-              <w:left w:w="173" w:type="dxa"/>
-              <w:bottom w:w="0" w:type="dxa"/>
-              <w:right w:w="0" w:type="dxa"/>
-            </w:tcMar>
-            <w:vAlign w:val="center"/>
-          </w:tcPr>
-          <w:p>
-            <w:pPr>
-              <w:spacing w:line="168" w:lineRule="auto"/>
-              <w:cnfStyle w:val="000000100000" w:firstRow="0" w:lastRow="0" w:firstColumn="0" w:lastColumn="0" w:oddVBand="0" w:evenVBand="0" w:oddHBand="1" w:evenHBand="0" w:firstRowFirstColumn="0" w:firstRowLastColumn="0" w:lastRowFirstColumn="0" w:lastRowLastColumn="0"/>
-              <w:rPr>
-                <w:rFonts w:ascii="A-OTF Folk Pro H" w:eastAsia="A-OTF Folk Pro H" w:hAnsi="A-OTF Folk Pro H"/>
-                <w:kern w:val="16"/>
-                <w:sz w:val="25"/>
-                <w:szCs w:val="25"/>
-              </w:rPr>
-            </w:pPr>
-            <w:r>
-              <w:rPr>
-                <w:rFonts w:ascii="A-OTF Folk Pro H" w:eastAsia="A-OTF Folk Pro H" w:hAnsi="A-OTF Folk Pro H"/>
-                <w:kern w:val="16"/>
-                <w:sz w:val="25"/>
-                <w:szCs w:val="25"/>
-              </w:rPr>
-              <w:t>Jump with the Z button. This fix is optional.</w:t>
             </w:r>
           </w:p>
         </w:tc>
@@ -1533,16 +1363,7 @@
           <w:sz w:val="25"/>
           <w:szCs w:val="25"/>
         </w:rPr>
-        <w:t xml:space="preserve">Credits to </w:t>
-      </w:r>
-      <w:proofErr w:type="spellStart"/>
-      <w:r>
-        <w:rPr>
-          <w:rFonts w:ascii="A-OTF Folk Pro H" w:eastAsia="A-OTF Folk Pro H" w:hAnsi="A-OTF Folk Pro H"/>
-          <w:sz w:val="25"/>
-          <w:szCs w:val="25"/>
-        </w:rPr>
-        <w:t>tau</w:t>
+        <w:t>Credits to tau</w:t>
       </w:r>
       <w:r>
         <w:rPr>
@@ -1558,16 +1379,7 @@
           <w:sz w:val="25"/>
           <w:szCs w:val="25"/>
         </w:rPr>
-        <w:t>han</w:t>
-      </w:r>
-      <w:proofErr w:type="spellEnd"/>
-      <w:r>
-        <w:rPr>
-          <w:rFonts w:ascii="A-OTF Folk Pro H" w:eastAsia="A-OTF Folk Pro H" w:hAnsi="A-OTF Folk Pro H"/>
-          <w:sz w:val="25"/>
-          <w:szCs w:val="25"/>
-        </w:rPr>
-        <w:t xml:space="preserve"> for designing the </w:t>
+        <w:t xml:space="preserve">han for designing the </w:t>
       </w:r>
       <w:r>
         <w:rPr>
@@ -2651,7 +2463,6 @@
                 <w:sz w:val="25"/>
                 <w:szCs w:val="25"/>
               </w:rPr>
-              <w:lastRenderedPageBreak/>
               <w:t>Hold Start + B</w:t>
             </w:r>
           </w:p>
@@ -2712,6 +2523,7 @@
           <w:sz w:val="32"/>
           <w:szCs w:val="32"/>
         </w:rPr>
+        <w:lastRenderedPageBreak/>
         <w:t>Character Select Screen Shortcuts</w:t>
       </w:r>
     </w:p>
@@ -3369,25 +3181,7 @@
           <w:sz w:val="25"/>
           <w:szCs w:val="25"/>
         </w:rPr>
-        <w:t xml:space="preserve">, as well as PAL, 20XX, and </w:t>
-      </w:r>
-      <w:proofErr w:type="spellStart"/>
-      <w:r>
-        <w:rPr>
-          <w:rFonts w:ascii="A-OTF Folk Pro H" w:eastAsia="A-OTF Folk Pro H" w:hAnsi="A-OTF Folk Pro H"/>
-          <w:sz w:val="25"/>
-          <w:szCs w:val="25"/>
-        </w:rPr>
-        <w:t>UnclePunch</w:t>
-      </w:r>
-      <w:proofErr w:type="spellEnd"/>
-      <w:r>
-        <w:rPr>
-          <w:rFonts w:ascii="A-OTF Folk Pro H" w:eastAsia="A-OTF Folk Pro H" w:hAnsi="A-OTF Folk Pro H"/>
-          <w:sz w:val="25"/>
-          <w:szCs w:val="25"/>
-        </w:rPr>
-        <w:t>.</w:t>
+        <w:t>, as well as PAL, 20XX, and UnclePunch.</w:t>
       </w:r>
       <w:bookmarkEnd w:id="2"/>
     </w:p>

</xml_diff>